<commit_message>
elaborate on apple section
</commit_message>
<xml_diff>
--- a/James_Hageman_resume_fall_2018.docx
+++ b/James_Hageman_resume_fall_2018.docx
@@ -94,8 +94,21 @@
             <w:szCs w:val="21"/>
             <w:u w:val="none"/>
           </w:rPr>
-          <w:t>github.com/JamesHageman</w:t>
+          <w:t>github.com/</w:t>
         </w:r>
+        <w:proofErr w:type="spellStart"/>
+        <w:r>
+          <w:rPr>
+            <w:rStyle w:val="Hyperlink"/>
+            <w:rFonts w:ascii="Calibri" w:eastAsia="Arial Unicode MS" w:hAnsi="Calibri" w:cs="Calibri"/>
+            <w:color w:val="000000" w:themeColor="text1"/>
+            <w:sz w:val="20"/>
+            <w:szCs w:val="21"/>
+            <w:u w:val="none"/>
+          </w:rPr>
+          <w:t>JamesHageman</w:t>
+        </w:r>
+        <w:proofErr w:type="spellEnd"/>
       </w:hyperlink>
       <w:r>
         <w:rPr>
@@ -253,7 +266,23 @@
           <w:sz w:val="20"/>
           <w:szCs w:val="20"/>
         </w:rPr>
-        <w:t xml:space="preserve">web development with </w:t>
+        <w:t>web development</w:t>
+      </w:r>
+      <w:r>
+        <w:rPr>
+          <w:rFonts w:ascii="Calibri" w:hAnsi="Calibri"/>
+          <w:sz w:val="20"/>
+          <w:szCs w:val="20"/>
+        </w:rPr>
+        <w:t>:</w:t>
+      </w:r>
+      <w:r>
+        <w:rPr>
+          <w:rFonts w:ascii="Calibri" w:hAnsi="Calibri"/>
+          <w:sz w:val="20"/>
+          <w:szCs w:val="20"/>
+        </w:rPr>
+        <w:t xml:space="preserve"> </w:t>
       </w:r>
       <w:r>
         <w:rPr>
@@ -269,50 +298,66 @@
           <w:sz w:val="20"/>
           <w:szCs w:val="20"/>
         </w:rPr>
-        <w:t>:</w:t>
-      </w:r>
-      <w:r>
-        <w:rPr>
-          <w:rFonts w:ascii="Calibri" w:hAnsi="Calibri"/>
-          <w:sz w:val="20"/>
-          <w:szCs w:val="20"/>
-        </w:rPr>
-        <w:t xml:space="preserve"> React, Redux, AngularJS, t</w:t>
+        <w:t>,</w:t>
+      </w:r>
+      <w:r>
+        <w:rPr>
+          <w:rFonts w:ascii="Calibri" w:hAnsi="Calibri"/>
+          <w:sz w:val="20"/>
+          <w:szCs w:val="20"/>
+        </w:rPr>
+        <w:t xml:space="preserve"> React, Redux, server rendering,</w:t>
+      </w:r>
+      <w:r>
+        <w:rPr>
+          <w:rFonts w:ascii="Calibri" w:hAnsi="Calibri"/>
+          <w:sz w:val="20"/>
+          <w:szCs w:val="20"/>
+        </w:rPr>
+        <w:t xml:space="preserve"> </w:t>
+      </w:r>
+      <w:r>
+        <w:rPr>
+          <w:rFonts w:ascii="Calibri" w:hAnsi="Calibri"/>
+          <w:sz w:val="20"/>
+          <w:szCs w:val="20"/>
+        </w:rPr>
+        <w:t>t</w:t>
+      </w:r>
+      <w:r>
+        <w:rPr>
+          <w:rFonts w:ascii="Calibri" w:hAnsi="Calibri"/>
+          <w:sz w:val="20"/>
+          <w:szCs w:val="20"/>
+        </w:rPr>
+        <w:t>est-d</w:t>
+      </w:r>
+      <w:r>
+        <w:rPr>
+          <w:rFonts w:ascii="Calibri" w:hAnsi="Calibri"/>
+          <w:sz w:val="20"/>
+          <w:szCs w:val="20"/>
+        </w:rPr>
+        <w:t xml:space="preserve">riven </w:t>
+      </w:r>
+      <w:r>
+        <w:rPr>
+          <w:rFonts w:ascii="Calibri" w:hAnsi="Calibri"/>
+          <w:sz w:val="20"/>
+          <w:szCs w:val="20"/>
+        </w:rPr>
+        <w:t>d</w:t>
+      </w:r>
+      <w:r>
+        <w:rPr>
+          <w:rFonts w:ascii="Calibri" w:hAnsi="Calibri"/>
+          <w:sz w:val="20"/>
+          <w:szCs w:val="20"/>
+        </w:rPr>
+        <w:t>evelopment</w:t>
       </w:r>
       <w:bookmarkStart w:id="0" w:name="_GoBack"/>
       <w:bookmarkEnd w:id="0"/>
-      <w:r>
-        <w:rPr>
-          <w:rFonts w:ascii="Calibri" w:hAnsi="Calibri"/>
-          <w:sz w:val="20"/>
-          <w:szCs w:val="20"/>
-        </w:rPr>
-        <w:t>est-d</w:t>
-      </w:r>
-      <w:r>
-        <w:rPr>
-          <w:rFonts w:ascii="Calibri" w:hAnsi="Calibri"/>
-          <w:sz w:val="20"/>
-          <w:szCs w:val="20"/>
-        </w:rPr>
-        <w:t xml:space="preserve">riven </w:t>
-      </w:r>
-      <w:r>
-        <w:rPr>
-          <w:rFonts w:ascii="Calibri" w:hAnsi="Calibri"/>
-          <w:sz w:val="20"/>
-          <w:szCs w:val="20"/>
-        </w:rPr>
-        <w:t>d</w:t>
-      </w:r>
-      <w:r>
-        <w:rPr>
-          <w:rFonts w:ascii="Calibri" w:hAnsi="Calibri"/>
-          <w:sz w:val="20"/>
-          <w:szCs w:val="20"/>
-        </w:rPr>
-        <w:t>evelopment</w:t>
-      </w:r>
     </w:p>
     <w:p>
       <w:pPr>
@@ -369,6 +414,7 @@
           <w:szCs w:val="20"/>
         </w:rPr>
       </w:pPr>
+      <w:proofErr w:type="gramStart"/>
       <w:r>
         <w:rPr>
           <w:rFonts w:ascii="Calibri" w:hAnsi="Calibri"/>
@@ -381,10 +427,28 @@
       <w:r>
         <w:rPr>
           <w:rFonts w:ascii="Calibri" w:hAnsi="Calibri"/>
-          <w:sz w:val="20"/>
-          <w:szCs w:val="20"/>
-        </w:rPr>
-        <w:t>Maps Infrastructure Engineering Intern, Sunnyvale CA</w:t>
+          <w:b/>
+          <w:sz w:val="20"/>
+          <w:szCs w:val="20"/>
+        </w:rPr>
+        <w:t xml:space="preserve"> </w:t>
+      </w:r>
+      <w:r>
+        <w:rPr>
+          <w:rFonts w:ascii="Calibri" w:hAnsi="Calibri"/>
+          <w:sz w:val="20"/>
+          <w:szCs w:val="20"/>
+        </w:rPr>
+        <w:t>Maps</w:t>
+      </w:r>
+      <w:proofErr w:type="gramEnd"/>
+      <w:r>
+        <w:rPr>
+          <w:rFonts w:ascii="Calibri" w:hAnsi="Calibri"/>
+          <w:sz w:val="20"/>
+          <w:szCs w:val="20"/>
+        </w:rPr>
+        <w:t xml:space="preserve"> Infrastructure Engineering Intern, Sunnyvale CA</w:t>
       </w:r>
       <w:r>
         <w:rPr>
@@ -416,15 +480,23 @@
           <w:sz w:val="20"/>
           <w:szCs w:val="20"/>
         </w:rPr>
-        <w:t xml:space="preserve">Migrated CI infrastructure to </w:t>
-      </w:r>
-      <w:r>
-        <w:rPr>
-          <w:rFonts w:asciiTheme="majorHAnsi" w:hAnsiTheme="majorHAnsi"/>
-          <w:sz w:val="20"/>
-          <w:szCs w:val="20"/>
-        </w:rPr>
-        <w:t xml:space="preserve">use </w:t>
+        <w:t>Migrated CI infrastructure</w:t>
+      </w:r>
+      <w:r>
+        <w:rPr>
+          <w:rFonts w:asciiTheme="majorHAnsi" w:hAnsiTheme="majorHAnsi"/>
+          <w:sz w:val="20"/>
+          <w:szCs w:val="20"/>
+        </w:rPr>
+        <w:t xml:space="preserve"> from static hardware assignment</w:t>
+      </w:r>
+      <w:r>
+        <w:rPr>
+          <w:rFonts w:asciiTheme="majorHAnsi" w:hAnsiTheme="majorHAnsi"/>
+          <w:sz w:val="20"/>
+          <w:szCs w:val="20"/>
+        </w:rPr>
+        <w:t xml:space="preserve"> to </w:t>
       </w:r>
       <w:r>
         <w:rPr>
@@ -440,7 +512,119 @@
           <w:sz w:val="20"/>
           <w:szCs w:val="20"/>
         </w:rPr>
-        <w:t>scheduling, automating provisioning and increasing utilization</w:t>
+        <w:t xml:space="preserve">process </w:t>
+      </w:r>
+      <w:r>
+        <w:rPr>
+          <w:rFonts w:asciiTheme="majorHAnsi" w:hAnsiTheme="majorHAnsi"/>
+          <w:sz w:val="20"/>
+          <w:szCs w:val="20"/>
+        </w:rPr>
+        <w:t>sche</w:t>
+      </w:r>
+      <w:r>
+        <w:rPr>
+          <w:rFonts w:asciiTheme="majorHAnsi" w:hAnsiTheme="majorHAnsi"/>
+          <w:sz w:val="20"/>
+          <w:szCs w:val="20"/>
+        </w:rPr>
+        <w:t>duling: automat</w:t>
+      </w:r>
+      <w:r>
+        <w:rPr>
+          <w:rFonts w:asciiTheme="majorHAnsi" w:hAnsiTheme="majorHAnsi"/>
+          <w:sz w:val="20"/>
+          <w:szCs w:val="20"/>
+        </w:rPr>
+        <w:t>ing</w:t>
+      </w:r>
+      <w:r>
+        <w:rPr>
+          <w:rFonts w:asciiTheme="majorHAnsi" w:hAnsiTheme="majorHAnsi"/>
+          <w:sz w:val="20"/>
+          <w:szCs w:val="20"/>
+        </w:rPr>
+        <w:t xml:space="preserve"> </w:t>
+      </w:r>
+      <w:r>
+        <w:rPr>
+          <w:rFonts w:asciiTheme="majorHAnsi" w:hAnsiTheme="majorHAnsi"/>
+          <w:sz w:val="20"/>
+          <w:szCs w:val="20"/>
+        </w:rPr>
+        <w:t xml:space="preserve">node </w:t>
+      </w:r>
+      <w:r>
+        <w:rPr>
+          <w:rFonts w:asciiTheme="majorHAnsi" w:hAnsiTheme="majorHAnsi"/>
+          <w:sz w:val="20"/>
+          <w:szCs w:val="20"/>
+        </w:rPr>
+        <w:t>configuration</w:t>
+      </w:r>
+      <w:r>
+        <w:rPr>
+          <w:rFonts w:asciiTheme="majorHAnsi" w:hAnsiTheme="majorHAnsi"/>
+          <w:sz w:val="20"/>
+          <w:szCs w:val="20"/>
+        </w:rPr>
+        <w:t xml:space="preserve">, </w:t>
+      </w:r>
+      <w:r>
+        <w:rPr>
+          <w:rFonts w:asciiTheme="majorHAnsi" w:hAnsiTheme="majorHAnsi"/>
+          <w:sz w:val="20"/>
+          <w:szCs w:val="20"/>
+        </w:rPr>
+        <w:t>increas</w:t>
+      </w:r>
+      <w:r>
+        <w:rPr>
+          <w:rFonts w:asciiTheme="majorHAnsi" w:hAnsiTheme="majorHAnsi"/>
+          <w:sz w:val="20"/>
+          <w:szCs w:val="20"/>
+        </w:rPr>
+        <w:t>ing</w:t>
+      </w:r>
+      <w:r>
+        <w:rPr>
+          <w:rFonts w:asciiTheme="majorHAnsi" w:hAnsiTheme="majorHAnsi"/>
+          <w:sz w:val="20"/>
+          <w:szCs w:val="20"/>
+        </w:rPr>
+        <w:t xml:space="preserve"> utilization</w:t>
+      </w:r>
+      <w:r>
+        <w:rPr>
+          <w:rFonts w:asciiTheme="majorHAnsi" w:hAnsiTheme="majorHAnsi"/>
+          <w:sz w:val="20"/>
+          <w:szCs w:val="20"/>
+        </w:rPr>
+        <w:t xml:space="preserve">, and </w:t>
+      </w:r>
+      <w:r>
+        <w:rPr>
+          <w:rFonts w:asciiTheme="majorHAnsi" w:hAnsiTheme="majorHAnsi"/>
+          <w:sz w:val="20"/>
+          <w:szCs w:val="20"/>
+        </w:rPr>
+        <w:t>permitting</w:t>
+      </w:r>
+      <w:r>
+        <w:rPr>
+          <w:rFonts w:asciiTheme="majorHAnsi" w:hAnsiTheme="majorHAnsi"/>
+          <w:sz w:val="20"/>
+          <w:szCs w:val="20"/>
+        </w:rPr>
+        <w:t xml:space="preserve"> runs in multiple datacenters for </w:t>
+      </w:r>
+      <w:r>
+        <w:rPr>
+          <w:rFonts w:asciiTheme="majorHAnsi" w:hAnsiTheme="majorHAnsi"/>
+          <w:sz w:val="20"/>
+          <w:szCs w:val="20"/>
+        </w:rPr>
+        <w:t>high availability</w:t>
       </w:r>
     </w:p>
     <w:p>
@@ -563,61 +747,6 @@
     </w:p>
     <w:p>
       <w:pPr>
-        <w:numPr>
-          <w:ilvl w:val="0"/>
-          <w:numId w:val="8"/>
-        </w:numPr>
-        <w:ind w:hanging="360"/>
-        <w:contextualSpacing/>
-        <w:rPr>
-          <w:rFonts w:asciiTheme="majorHAnsi" w:hAnsiTheme="majorHAnsi"/>
-          <w:sz w:val="20"/>
-          <w:szCs w:val="20"/>
-        </w:rPr>
-      </w:pPr>
-      <w:r>
-        <w:rPr>
-          <w:rFonts w:asciiTheme="majorHAnsi" w:hAnsiTheme="majorHAnsi"/>
-          <w:sz w:val="20"/>
-          <w:szCs w:val="20"/>
-        </w:rPr>
-        <w:t xml:space="preserve">Worked </w:t>
-      </w:r>
-      <w:r>
-        <w:rPr>
-          <w:rFonts w:asciiTheme="majorHAnsi" w:hAnsiTheme="majorHAnsi"/>
-          <w:sz w:val="20"/>
-          <w:szCs w:val="20"/>
-        </w:rPr>
-        <w:t>across</w:t>
-      </w:r>
-      <w:r>
-        <w:rPr>
-          <w:rFonts w:asciiTheme="majorHAnsi" w:hAnsiTheme="majorHAnsi"/>
-          <w:sz w:val="20"/>
-          <w:szCs w:val="20"/>
-        </w:rPr>
-        <w:t xml:space="preserve"> multiple </w:t>
-      </w:r>
-      <w:r>
-        <w:rPr>
-          <w:rFonts w:asciiTheme="majorHAnsi" w:hAnsiTheme="majorHAnsi"/>
-          <w:sz w:val="20"/>
-          <w:szCs w:val="20"/>
-        </w:rPr>
-        <w:t xml:space="preserve">services and CI systems using </w:t>
-      </w:r>
-      <w:r>
-        <w:rPr>
-          <w:rFonts w:asciiTheme="majorHAnsi" w:hAnsiTheme="majorHAnsi"/>
-          <w:sz w:val="20"/>
-          <w:szCs w:val="20"/>
-        </w:rPr>
-        <w:t>Python, Ruby, Jenkins, Chef, Splunk, PostgreSQL</w:t>
-      </w:r>
-    </w:p>
-    <w:p>
-      <w:pPr>
         <w:tabs>
           <w:tab w:val="right" w:pos="9356"/>
         </w:tabs>
@@ -628,6 +757,7 @@
           <w:szCs w:val="20"/>
         </w:rPr>
       </w:pPr>
+      <w:proofErr w:type="gramStart"/>
       <w:r>
         <w:rPr>
           <w:rFonts w:ascii="Calibri" w:hAnsi="Calibri"/>
@@ -649,10 +779,28 @@
       <w:r>
         <w:rPr>
           <w:rFonts w:ascii="Calibri" w:hAnsi="Calibri"/>
-          <w:sz w:val="20"/>
-          <w:szCs w:val="20"/>
-        </w:rPr>
-        <w:t>Production Engineering Intern</w:t>
+          <w:b/>
+          <w:sz w:val="20"/>
+          <w:szCs w:val="20"/>
+        </w:rPr>
+        <w:t xml:space="preserve"> </w:t>
+      </w:r>
+      <w:r>
+        <w:rPr>
+          <w:rFonts w:ascii="Calibri" w:hAnsi="Calibri"/>
+          <w:sz w:val="20"/>
+          <w:szCs w:val="20"/>
+        </w:rPr>
+        <w:t>Production</w:t>
+      </w:r>
+      <w:proofErr w:type="gramEnd"/>
+      <w:r>
+        <w:rPr>
+          <w:rFonts w:ascii="Calibri" w:hAnsi="Calibri"/>
+          <w:sz w:val="20"/>
+          <w:szCs w:val="20"/>
+        </w:rPr>
+        <w:t xml:space="preserve"> Engineering Intern</w:t>
       </w:r>
       <w:r>
         <w:rPr>
@@ -868,6 +1016,7 @@
           <w:szCs w:val="20"/>
         </w:rPr>
       </w:pPr>
+      <w:proofErr w:type="gramStart"/>
       <w:r>
         <w:rPr>
           <w:rFonts w:ascii="Calibri" w:hAnsi="Calibri"/>
@@ -889,11 +1038,21 @@
       <w:r>
         <w:rPr>
           <w:rFonts w:ascii="Calibri" w:hAnsi="Calibri"/>
+          <w:b/>
+          <w:sz w:val="20"/>
+          <w:szCs w:val="20"/>
+        </w:rPr>
+        <w:t xml:space="preserve"> </w:t>
+      </w:r>
+      <w:r>
+        <w:rPr>
+          <w:rFonts w:ascii="Calibri" w:hAnsi="Calibri"/>
           <w:sz w:val="20"/>
           <w:szCs w:val="20"/>
         </w:rPr>
         <w:t>Developer</w:t>
       </w:r>
+      <w:proofErr w:type="gramEnd"/>
       <w:r>
         <w:rPr>
           <w:rFonts w:ascii="Calibri" w:hAnsi="Calibri"/>
@@ -1169,6 +1328,7 @@
           <w:szCs w:val="20"/>
         </w:rPr>
       </w:pPr>
+      <w:proofErr w:type="gramStart"/>
       <w:r>
         <w:rPr>
           <w:rFonts w:ascii="Calibri" w:hAnsi="Calibri"/>
@@ -1190,10 +1350,28 @@
       <w:r>
         <w:rPr>
           <w:rFonts w:ascii="Calibri" w:hAnsi="Calibri"/>
-          <w:sz w:val="20"/>
-          <w:szCs w:val="20"/>
-        </w:rPr>
-        <w:t>JavaScript Developer</w:t>
+          <w:b/>
+          <w:sz w:val="20"/>
+          <w:szCs w:val="20"/>
+        </w:rPr>
+        <w:t xml:space="preserve"> </w:t>
+      </w:r>
+      <w:r>
+        <w:rPr>
+          <w:rFonts w:ascii="Calibri" w:hAnsi="Calibri"/>
+          <w:sz w:val="20"/>
+          <w:szCs w:val="20"/>
+        </w:rPr>
+        <w:t>JavaScript</w:t>
+      </w:r>
+      <w:proofErr w:type="gramEnd"/>
+      <w:r>
+        <w:rPr>
+          <w:rFonts w:ascii="Calibri" w:hAnsi="Calibri"/>
+          <w:sz w:val="20"/>
+          <w:szCs w:val="20"/>
+        </w:rPr>
+        <w:t xml:space="preserve"> Developer</w:t>
       </w:r>
       <w:r>
         <w:rPr>
@@ -1429,7 +1607,25 @@
           <w:sz w:val="20"/>
           <w:szCs w:val="20"/>
         </w:rPr>
-        <w:t>Reduced bugs by maintaining 80% unit test coverage with Mocha, Enzyme and CircleCI</w:t>
+        <w:t xml:space="preserve">Reduced bugs by maintaining </w:t>
+      </w:r>
+      <w:proofErr w:type="gramStart"/>
+      <w:r>
+        <w:rPr>
+          <w:rFonts w:asciiTheme="majorHAnsi" w:hAnsiTheme="majorHAnsi"/>
+          <w:sz w:val="20"/>
+          <w:szCs w:val="20"/>
+        </w:rPr>
+        <w:t>80% unit</w:t>
+      </w:r>
+      <w:proofErr w:type="gramEnd"/>
+      <w:r>
+        <w:rPr>
+          <w:rFonts w:asciiTheme="majorHAnsi" w:hAnsiTheme="majorHAnsi"/>
+          <w:sz w:val="20"/>
+          <w:szCs w:val="20"/>
+        </w:rPr>
+        <w:t xml:space="preserve"> test coverage with Mocha, Enzyme and CircleCI</w:t>
       </w:r>
     </w:p>
     <w:p>
@@ -1451,8 +1647,9 @@
           <w:sz w:val="20"/>
           <w:szCs w:val="20"/>
         </w:rPr>
-        <w:t>Innovasium Digital</w:t>
-      </w:r>
+        <w:t xml:space="preserve">Innovasium </w:t>
+      </w:r>
+      <w:proofErr w:type="gramStart"/>
       <w:r>
         <w:rPr>
           <w:rFonts w:asciiTheme="majorHAnsi" w:hAnsiTheme="majorHAnsi"/>
@@ -1460,15 +1657,42 @@
           <w:sz w:val="20"/>
           <w:szCs w:val="20"/>
         </w:rPr>
+        <w:t>Digital</w:t>
+      </w:r>
+      <w:r>
+        <w:rPr>
+          <w:rFonts w:asciiTheme="majorHAnsi" w:hAnsiTheme="majorHAnsi"/>
+          <w:b/>
+          <w:sz w:val="20"/>
+          <w:szCs w:val="20"/>
+        </w:rPr>
         <w:t xml:space="preserve"> </w:t>
       </w:r>
       <w:r>
         <w:rPr>
-          <w:rFonts w:ascii="Calibri" w:hAnsi="Calibri"/>
-          <w:sz w:val="20"/>
-          <w:szCs w:val="20"/>
-        </w:rPr>
-        <w:t>Web Developer,</w:t>
+          <w:rFonts w:asciiTheme="majorHAnsi" w:hAnsiTheme="majorHAnsi"/>
+          <w:b/>
+          <w:sz w:val="20"/>
+          <w:szCs w:val="20"/>
+        </w:rPr>
+        <w:t xml:space="preserve"> </w:t>
+      </w:r>
+      <w:r>
+        <w:rPr>
+          <w:rFonts w:ascii="Calibri" w:hAnsi="Calibri"/>
+          <w:sz w:val="20"/>
+          <w:szCs w:val="20"/>
+        </w:rPr>
+        <w:t>Web</w:t>
+      </w:r>
+      <w:proofErr w:type="gramEnd"/>
+      <w:r>
+        <w:rPr>
+          <w:rFonts w:ascii="Calibri" w:hAnsi="Calibri"/>
+          <w:sz w:val="20"/>
+          <w:szCs w:val="20"/>
+        </w:rPr>
+        <w:t xml:space="preserve"> Developer,</w:t>
       </w:r>
       <w:r>
         <w:rPr>
@@ -1891,15 +2115,31 @@
           <w:sz w:val="20"/>
           <w:szCs w:val="20"/>
         </w:rPr>
-        <w:t>, PHP,</w:t>
-      </w:r>
-      <w:r>
-        <w:rPr>
-          <w:rFonts w:ascii="Calibri" w:hAnsi="Calibri"/>
-          <w:sz w:val="20"/>
-          <w:szCs w:val="20"/>
-        </w:rPr>
-        <w:t xml:space="preserve"> Bash,</w:t>
+        <w:t xml:space="preserve">, </w:t>
+      </w:r>
+      <w:r>
+        <w:rPr>
+          <w:rFonts w:ascii="Calibri" w:hAnsi="Calibri"/>
+          <w:sz w:val="20"/>
+          <w:szCs w:val="20"/>
+        </w:rPr>
+        <w:t>Bash,</w:t>
+      </w:r>
+      <w:r>
+        <w:rPr>
+          <w:rFonts w:ascii="Calibri" w:hAnsi="Calibri"/>
+          <w:sz w:val="20"/>
+          <w:szCs w:val="20"/>
+        </w:rPr>
+        <w:t xml:space="preserve"> </w:t>
+      </w:r>
+      <w:r>
+        <w:rPr>
+          <w:rFonts w:ascii="Calibri" w:hAnsi="Calibri"/>
+          <w:sz w:val="20"/>
+          <w:szCs w:val="20"/>
+        </w:rPr>
+        <w:t>PHP,</w:t>
       </w:r>
       <w:r>
         <w:rPr>
@@ -1923,7 +2163,7 @@
           <w:sz w:val="20"/>
           <w:szCs w:val="20"/>
         </w:rPr>
-        <w:t xml:space="preserve">Golang, Java, </w:t>
+        <w:t xml:space="preserve">Go, Java, </w:t>
       </w:r>
       <w:r>
         <w:rPr>
@@ -5121,7 +5361,7 @@
 </file>
 
 <file path=customXml/itemProps1.xml><?xml version="1.0" encoding="utf-8"?>
-<ds:datastoreItem xmlns:ds="http://schemas.openxmlformats.org/officeDocument/2006/customXml" ds:itemID="{45763DE4-7011-6049-8610-8ECC501401A5}">
+<ds:datastoreItem xmlns:ds="http://schemas.openxmlformats.org/officeDocument/2006/customXml" ds:itemID="{3B4E579E-C74D-4847-8CF1-9D8CAFCC2514}">
   <ds:schemaRefs>
     <ds:schemaRef ds:uri="http://schemas.openxmlformats.org/officeDocument/2006/bibliography"/>
   </ds:schemaRefs>

</xml_diff>

<commit_message>
Reformatting, put programming before education, change award
</commit_message>
<xml_diff>
--- a/James_Hageman_resume_fall_2018.docx
+++ b/James_Hageman_resume_fall_2018.docx
@@ -10,9 +10,13 @@
           <w:tab w:val="right" w:pos="9356"/>
         </w:tabs>
         <w:rPr>
+          <w:rStyle w:val="Hyperlink"/>
           <w:rFonts w:ascii="Calibri" w:eastAsia="Arial Unicode MS" w:hAnsi="Calibri" w:cs="Calibri"/>
+          <w:bCs/>
+          <w:color w:val="000000" w:themeColor="text1"/>
           <w:sz w:val="20"/>
           <w:szCs w:val="21"/>
+          <w:u w:val="none"/>
         </w:rPr>
       </w:pPr>
       <w:r>
@@ -35,36 +39,125 @@
         </w:rPr>
         <w:tab/>
       </w:r>
-      <w:hyperlink r:id="rId8" w:history="1">
-        <w:r>
-          <w:rPr>
-            <w:rStyle w:val="Hyperlink"/>
-            <w:rFonts w:ascii="Calibri" w:eastAsia="Arial Unicode MS" w:hAnsi="Calibri" w:cs="Calibri"/>
-            <w:bCs/>
-            <w:color w:val="000000" w:themeColor="text1"/>
-            <w:sz w:val="20"/>
-            <w:szCs w:val="21"/>
-            <w:u w:val="none"/>
-          </w:rPr>
-          <w:t>jamesd@hageman.ca</w:t>
-        </w:r>
-      </w:hyperlink>
-      <w:r>
-        <w:rPr>
+      <w:r>
+        <w:rPr>
+          <w:rStyle w:val="Hyperlink"/>
           <w:rFonts w:ascii="Calibri" w:eastAsia="Arial Unicode MS" w:hAnsi="Calibri" w:cs="Calibri"/>
-          <w:noProof/>
-          <w:sz w:val="16"/>
-          <w:szCs w:val="16"/>
-        </w:rPr>
-        <w:pict w14:anchorId="48BED4A0">
+          <w:bCs/>
+          <w:color w:val="000000" w:themeColor="text1"/>
+          <w:sz w:val="20"/>
+          <w:szCs w:val="21"/>
+          <w:u w:val="none"/>
+        </w:rPr>
+        <w:fldChar w:fldCharType="begin"/>
+      </w:r>
+      <w:r>
+        <w:rPr>
+          <w:rStyle w:val="Hyperlink"/>
+          <w:rFonts w:ascii="Calibri" w:eastAsia="Arial Unicode MS" w:hAnsi="Calibri" w:cs="Calibri"/>
+          <w:bCs/>
+          <w:color w:val="000000" w:themeColor="text1"/>
+          <w:sz w:val="20"/>
+          <w:szCs w:val="21"/>
+          <w:u w:val="none"/>
+        </w:rPr>
+        <w:instrText xml:space="preserve"> HYPERLINK "mailto:jamesd@hageman.ca</w:instrText>
+      </w:r>
+      <w:r>
+        <w:rPr>
+          <w:rStyle w:val="Hyperlink"/>
+          <w:color w:val="000000" w:themeColor="text1"/>
+          <w:u w:val="none"/>
+        </w:rPr>
+        <w:pict w14:anchorId="350EBCF5">
           <v:rect id="_x0000_i1025" alt="" style="width:468pt;height:.05pt;mso-width-percent:0;mso-height-percent:0;mso-width-percent:0;mso-height-percent:0" o:hralign="center" o:hrstd="t" o:hrnoshade="t" o:hr="t" fillcolor="#17365d" stroked="f"/>
         </w:pict>
       </w:r>
       <w:r>
         <w:rPr>
+          <w:rStyle w:val="Hyperlink"/>
           <w:rFonts w:ascii="Calibri" w:eastAsia="Arial Unicode MS" w:hAnsi="Calibri" w:cs="Calibri"/>
+          <w:bCs/>
+          <w:color w:val="000000" w:themeColor="text1"/>
           <w:sz w:val="20"/>
           <w:szCs w:val="21"/>
+          <w:u w:val="none"/>
+        </w:rPr>
+        <w:instrText xml:space="preserve">" </w:instrText>
+      </w:r>
+      <w:r>
+        <w:rPr>
+          <w:rStyle w:val="Hyperlink"/>
+          <w:rFonts w:ascii="Calibri" w:eastAsia="Arial Unicode MS" w:hAnsi="Calibri" w:cs="Calibri"/>
+          <w:bCs/>
+          <w:color w:val="000000" w:themeColor="text1"/>
+          <w:sz w:val="20"/>
+          <w:szCs w:val="21"/>
+          <w:u w:val="none"/>
+        </w:rPr>
+        <w:fldChar w:fldCharType="separate"/>
+      </w:r>
+      <w:r>
+        <w:rPr>
+          <w:rStyle w:val="Hyperlink"/>
+          <w:rFonts w:ascii="Calibri" w:eastAsia="Arial Unicode MS" w:hAnsi="Calibri" w:cs="Calibri"/>
+          <w:bCs/>
+          <w:color w:val="000000" w:themeColor="text1"/>
+          <w:sz w:val="20"/>
+          <w:szCs w:val="21"/>
+          <w:u w:val="none"/>
+        </w:rPr>
+        <w:t>jamesd@hageman.ca</w:t>
+      </w:r>
+      <w:r>
+        <w:rPr>
+          <w:rStyle w:val="Hyperlink"/>
+          <w:rFonts w:ascii="Calibri" w:eastAsia="Arial Unicode MS" w:hAnsi="Calibri" w:cs="Calibri"/>
+          <w:bCs/>
+          <w:color w:val="000000" w:themeColor="text1"/>
+          <w:sz w:val="20"/>
+          <w:szCs w:val="21"/>
+          <w:u w:val="none"/>
+        </w:rPr>
+        <w:fldChar w:fldCharType="end"/>
+      </w:r>
+    </w:p>
+    <w:p>
+      <w:pPr>
+        <w:pStyle w:val="Normal1"/>
+        <w:pBdr>
+          <w:top w:val="single" w:sz="4" w:space="1" w:color="auto"/>
+        </w:pBdr>
+        <w:tabs>
+          <w:tab w:val="right" w:pos="9356"/>
+        </w:tabs>
+        <w:rPr>
+          <w:rFonts w:ascii="Calibri" w:eastAsia="Arial Unicode MS" w:hAnsi="Calibri" w:cs="Calibri"/>
+          <w:sz w:val="10"/>
+          <w:szCs w:val="10"/>
+        </w:rPr>
+      </w:pPr>
+    </w:p>
+    <w:p>
+      <w:pPr>
+        <w:pStyle w:val="Normal1"/>
+        <w:pBdr>
+          <w:top w:val="single" w:sz="4" w:space="1" w:color="auto"/>
+        </w:pBdr>
+        <w:tabs>
+          <w:tab w:val="right" w:pos="9356"/>
+        </w:tabs>
+        <w:rPr>
+          <w:rFonts w:ascii="Calibri" w:eastAsia="Arial Unicode MS" w:hAnsi="Calibri" w:cs="Calibri"/>
+          <w:sz w:val="20"/>
+          <w:szCs w:val="21"/>
+        </w:rPr>
+      </w:pPr>
+      <w:r>
+        <w:rPr>
+          <w:rFonts w:ascii="Calibri" w:eastAsia="Arial Unicode MS" w:hAnsi="Calibri" w:cs="Calibri"/>
+          <w:sz w:val="20"/>
+          <w:szCs w:val="21"/>
         </w:rPr>
         <w:t>Software Engineering</w:t>
       </w:r>
@@ -74,7 +167,7 @@
           <w:sz w:val="20"/>
           <w:szCs w:val="21"/>
         </w:rPr>
-        <w:t xml:space="preserve"> | University of Waterloo </w:t>
+        <w:t xml:space="preserve"> </w:t>
       </w:r>
       <w:r>
         <w:rPr>
@@ -82,9 +175,41 @@
           <w:sz w:val="20"/>
           <w:szCs w:val="21"/>
         </w:rPr>
+        <w:t>C</w:t>
+      </w:r>
+      <w:r>
+        <w:rPr>
+          <w:rFonts w:ascii="Calibri" w:eastAsia="Arial Unicode MS" w:hAnsi="Calibri" w:cs="Calibri"/>
+          <w:sz w:val="20"/>
+          <w:szCs w:val="21"/>
+        </w:rPr>
+        <w:t>lass of 2020</w:t>
+      </w:r>
+      <w:r>
+        <w:rPr>
+          <w:rFonts w:ascii="Calibri" w:eastAsia="Arial Unicode MS" w:hAnsi="Calibri" w:cs="Calibri"/>
+          <w:sz w:val="20"/>
+          <w:szCs w:val="21"/>
+        </w:rPr>
+        <w:t xml:space="preserve"> </w:t>
+      </w:r>
+      <w:r>
+        <w:rPr>
+          <w:rFonts w:ascii="Calibri" w:eastAsia="Arial Unicode MS" w:hAnsi="Calibri" w:cs="Calibri"/>
+          <w:sz w:val="20"/>
+          <w:szCs w:val="21"/>
+        </w:rPr>
+        <w:t xml:space="preserve">| University of Waterloo </w:t>
+      </w:r>
+      <w:r>
+        <w:rPr>
+          <w:rFonts w:ascii="Calibri" w:eastAsia="Arial Unicode MS" w:hAnsi="Calibri" w:cs="Calibri"/>
+          <w:sz w:val="20"/>
+          <w:szCs w:val="21"/>
+        </w:rPr>
         <w:t xml:space="preserve">| </w:t>
       </w:r>
-      <w:hyperlink r:id="rId9" w:history="1">
+      <w:hyperlink r:id="rId8" w:history="1">
         <w:r>
           <w:rPr>
             <w:rStyle w:val="Hyperlink"/>
@@ -94,8 +219,21 @@
             <w:szCs w:val="21"/>
             <w:u w:val="none"/>
           </w:rPr>
-          <w:t>github.com/JamesHageman</w:t>
+          <w:t>github.com/</w:t>
         </w:r>
+        <w:proofErr w:type="spellStart"/>
+        <w:r>
+          <w:rPr>
+            <w:rStyle w:val="Hyperlink"/>
+            <w:rFonts w:ascii="Calibri" w:eastAsia="Arial Unicode MS" w:hAnsi="Calibri" w:cs="Calibri"/>
+            <w:color w:val="000000" w:themeColor="text1"/>
+            <w:sz w:val="20"/>
+            <w:szCs w:val="21"/>
+            <w:u w:val="none"/>
+          </w:rPr>
+          <w:t>JamesHageman</w:t>
+        </w:r>
+        <w:proofErr w:type="spellEnd"/>
       </w:hyperlink>
       <w:r>
         <w:rPr>
@@ -303,8 +441,6 @@
         </w:rPr>
         <w:t>-side</w:t>
       </w:r>
-      <w:bookmarkStart w:id="0" w:name="_GoBack"/>
-      <w:bookmarkEnd w:id="0"/>
       <w:r>
         <w:rPr>
           <w:rFonts w:ascii="Calibri" w:hAnsi="Calibri"/>
@@ -396,6 +532,7 @@
     </w:p>
     <w:p>
       <w:pPr>
+        <w:spacing w:line="240" w:lineRule="auto"/>
         <w:ind w:left="11"/>
         <w:rPr>
           <w:rFonts w:ascii="Calibri" w:hAnsi="Calibri"/>
@@ -417,6 +554,7 @@
           <w:szCs w:val="20"/>
         </w:rPr>
       </w:pPr>
+      <w:proofErr w:type="gramStart"/>
       <w:r>
         <w:rPr>
           <w:rFonts w:ascii="Calibri" w:hAnsi="Calibri"/>
@@ -441,7 +579,16 @@
           <w:sz w:val="20"/>
           <w:szCs w:val="20"/>
         </w:rPr>
-        <w:t>Maps Infrastructure Engineering Intern, Sunnyvale CA</w:t>
+        <w:t>Maps</w:t>
+      </w:r>
+      <w:proofErr w:type="gramEnd"/>
+      <w:r>
+        <w:rPr>
+          <w:rFonts w:ascii="Calibri" w:hAnsi="Calibri"/>
+          <w:sz w:val="20"/>
+          <w:szCs w:val="20"/>
+        </w:rPr>
+        <w:t xml:space="preserve"> Infrastructure Engineering Intern</w:t>
       </w:r>
       <w:r>
         <w:rPr>
@@ -450,6 +597,21 @@
           <w:szCs w:val="20"/>
         </w:rPr>
         <w:tab/>
+      </w:r>
+      <w:r>
+        <w:rPr>
+          <w:rFonts w:ascii="Calibri" w:hAnsi="Calibri"/>
+          <w:sz w:val="20"/>
+          <w:szCs w:val="20"/>
+        </w:rPr>
+        <w:t xml:space="preserve">Sunnyvale, CA | </w:t>
+      </w:r>
+      <w:r>
+        <w:rPr>
+          <w:rFonts w:ascii="Calibri" w:hAnsi="Calibri"/>
+          <w:sz w:val="20"/>
+          <w:szCs w:val="20"/>
+        </w:rPr>
         <w:t>Summer 2018</w:t>
       </w:r>
     </w:p>
@@ -679,23 +841,23 @@
           <w:sz w:val="20"/>
           <w:szCs w:val="20"/>
         </w:rPr>
-        <w:t>Major</w:t>
-      </w:r>
-      <w:r>
-        <w:rPr>
-          <w:rFonts w:asciiTheme="majorHAnsi" w:hAnsiTheme="majorHAnsi"/>
-          <w:sz w:val="20"/>
-          <w:szCs w:val="20"/>
-        </w:rPr>
-        <w:t xml:space="preserve"> refactoring</w:t>
-      </w:r>
-      <w:r>
-        <w:rPr>
-          <w:rFonts w:asciiTheme="majorHAnsi" w:hAnsiTheme="majorHAnsi"/>
-          <w:sz w:val="20"/>
-          <w:szCs w:val="20"/>
-        </w:rPr>
-        <w:t xml:space="preserve"> of monolithic Python codebase,</w:t>
+        <w:t xml:space="preserve">Refactored </w:t>
+      </w:r>
+      <w:r>
+        <w:rPr>
+          <w:rFonts w:asciiTheme="majorHAnsi" w:hAnsiTheme="majorHAnsi"/>
+          <w:sz w:val="20"/>
+          <w:szCs w:val="20"/>
+        </w:rPr>
+        <w:t xml:space="preserve">complex </w:t>
+      </w:r>
+      <w:r>
+        <w:rPr>
+          <w:rFonts w:asciiTheme="majorHAnsi" w:hAnsiTheme="majorHAnsi"/>
+          <w:sz w:val="20"/>
+          <w:szCs w:val="20"/>
+        </w:rPr>
+        <w:t>monolithic Python codebase,</w:t>
       </w:r>
       <w:r>
         <w:rPr>
@@ -750,6 +912,7 @@
           <w:szCs w:val="20"/>
         </w:rPr>
       </w:pPr>
+      <w:proofErr w:type="gramStart"/>
       <w:r>
         <w:rPr>
           <w:rFonts w:ascii="Calibri" w:hAnsi="Calibri"/>
@@ -783,48 +946,16 @@
           <w:sz w:val="20"/>
           <w:szCs w:val="20"/>
         </w:rPr>
-        <w:t>Production Engineering Intern</w:t>
-      </w:r>
-      <w:r>
-        <w:rPr>
-          <w:rFonts w:ascii="Calibri" w:hAnsi="Calibri"/>
-          <w:sz w:val="20"/>
-          <w:szCs w:val="20"/>
-        </w:rPr>
-        <w:t>,</w:t>
-      </w:r>
-      <w:r>
-        <w:rPr>
-          <w:rFonts w:ascii="Calibri" w:hAnsi="Calibri"/>
-          <w:b/>
-          <w:sz w:val="20"/>
-          <w:szCs w:val="20"/>
-        </w:rPr>
-        <w:t xml:space="preserve"> </w:t>
-      </w:r>
-      <w:r>
-        <w:rPr>
-          <w:rFonts w:ascii="Calibri" w:hAnsi="Calibri"/>
-          <w:sz w:val="20"/>
-          <w:szCs w:val="20"/>
-        </w:rPr>
-        <w:t xml:space="preserve">Waterloo </w:t>
-      </w:r>
-      <w:r>
-        <w:rPr>
-          <w:rFonts w:ascii="Calibri" w:hAnsi="Calibri"/>
-          <w:sz w:val="20"/>
-          <w:szCs w:val="20"/>
-        </w:rPr>
-        <w:t>O</w:t>
-      </w:r>
-      <w:r>
-        <w:rPr>
-          <w:rFonts w:ascii="Calibri" w:hAnsi="Calibri"/>
-          <w:sz w:val="20"/>
-          <w:szCs w:val="20"/>
-        </w:rPr>
-        <w:t>N</w:t>
+        <w:t>Production</w:t>
+      </w:r>
+      <w:proofErr w:type="gramEnd"/>
+      <w:r>
+        <w:rPr>
+          <w:rFonts w:ascii="Calibri" w:hAnsi="Calibri"/>
+          <w:sz w:val="20"/>
+          <w:szCs w:val="20"/>
+        </w:rPr>
+        <w:t xml:space="preserve"> Engineering Intern</w:t>
       </w:r>
       <w:r>
         <w:rPr>
@@ -833,6 +964,21 @@
           <w:szCs w:val="20"/>
         </w:rPr>
         <w:tab/>
+      </w:r>
+      <w:r>
+        <w:rPr>
+          <w:rFonts w:ascii="Calibri" w:hAnsi="Calibri"/>
+          <w:sz w:val="20"/>
+          <w:szCs w:val="20"/>
+        </w:rPr>
+        <w:t xml:space="preserve">Waterloo, ON | </w:t>
+      </w:r>
+      <w:r>
+        <w:rPr>
+          <w:rFonts w:ascii="Calibri" w:hAnsi="Calibri"/>
+          <w:sz w:val="20"/>
+          <w:szCs w:val="20"/>
+        </w:rPr>
         <w:t>Fall 2017</w:t>
       </w:r>
     </w:p>
@@ -999,6 +1145,7 @@
           <w:szCs w:val="20"/>
         </w:rPr>
       </w:pPr>
+      <w:proofErr w:type="gramStart"/>
       <w:r>
         <w:rPr>
           <w:rFonts w:ascii="Calibri" w:hAnsi="Calibri"/>
@@ -1020,7 +1167,6 @@
       <w:r>
         <w:rPr>
           <w:rFonts w:ascii="Calibri" w:hAnsi="Calibri"/>
-          <w:b/>
           <w:sz w:val="20"/>
           <w:szCs w:val="20"/>
         </w:rPr>
@@ -1032,6 +1178,23 @@
           <w:sz w:val="20"/>
           <w:szCs w:val="20"/>
         </w:rPr>
+        <w:t>Backend</w:t>
+      </w:r>
+      <w:proofErr w:type="gramEnd"/>
+      <w:r>
+        <w:rPr>
+          <w:rFonts w:ascii="Calibri" w:hAnsi="Calibri"/>
+          <w:sz w:val="20"/>
+          <w:szCs w:val="20"/>
+        </w:rPr>
+        <w:t xml:space="preserve"> </w:t>
+      </w:r>
+      <w:r>
+        <w:rPr>
+          <w:rFonts w:ascii="Calibri" w:hAnsi="Calibri"/>
+          <w:sz w:val="20"/>
+          <w:szCs w:val="20"/>
+        </w:rPr>
         <w:t>Developer</w:t>
       </w:r>
       <w:r>
@@ -1048,48 +1211,15 @@
           <w:sz w:val="20"/>
           <w:szCs w:val="20"/>
         </w:rPr>
-        <w:t>,</w:t>
-      </w:r>
-      <w:r>
-        <w:rPr>
-          <w:rFonts w:ascii="Calibri" w:hAnsi="Calibri"/>
-          <w:b/>
-          <w:sz w:val="20"/>
-          <w:szCs w:val="20"/>
-        </w:rPr>
-        <w:t xml:space="preserve"> </w:t>
-      </w:r>
-      <w:r>
-        <w:rPr>
-          <w:rFonts w:ascii="Calibri" w:hAnsi="Calibri"/>
-          <w:sz w:val="20"/>
-          <w:szCs w:val="20"/>
-        </w:rPr>
-        <w:t xml:space="preserve">Waterloo </w:t>
-      </w:r>
-      <w:r>
-        <w:rPr>
-          <w:rFonts w:ascii="Calibri" w:hAnsi="Calibri"/>
-          <w:sz w:val="20"/>
-          <w:szCs w:val="20"/>
-        </w:rPr>
-        <w:t>O</w:t>
-      </w:r>
-      <w:r>
-        <w:rPr>
-          <w:rFonts w:ascii="Calibri" w:hAnsi="Calibri"/>
-          <w:sz w:val="20"/>
-          <w:szCs w:val="20"/>
-        </w:rPr>
-        <w:t>N</w:t>
-      </w:r>
-      <w:r>
-        <w:rPr>
-          <w:rFonts w:ascii="Calibri" w:hAnsi="Calibri"/>
-          <w:sz w:val="20"/>
-          <w:szCs w:val="20"/>
-        </w:rPr>
         <w:tab/>
+      </w:r>
+      <w:r>
+        <w:rPr>
+          <w:rFonts w:ascii="Calibri" w:hAnsi="Calibri"/>
+          <w:sz w:val="20"/>
+          <w:szCs w:val="20"/>
+        </w:rPr>
+        <w:t xml:space="preserve">Waterloo, ON | </w:t>
       </w:r>
       <w:r>
         <w:rPr>
@@ -1187,7 +1317,7 @@
         </w:rPr>
         <w:t xml:space="preserve">Streamlined customer migrations to Shopify Plus by developing the </w:t>
       </w:r>
-      <w:hyperlink r:id="rId10" w:history="1">
+      <w:hyperlink r:id="rId9" w:history="1">
         <w:r>
           <w:rPr>
             <w:rStyle w:val="Hyperlink"/>
@@ -1309,6 +1439,7 @@
           <w:szCs w:val="20"/>
         </w:rPr>
       </w:pPr>
+      <w:proofErr w:type="gramStart"/>
       <w:r>
         <w:rPr>
           <w:rFonts w:ascii="Calibri" w:hAnsi="Calibri"/>
@@ -1342,7 +1473,16 @@
           <w:sz w:val="20"/>
           <w:szCs w:val="20"/>
         </w:rPr>
-        <w:t>JavaScript Developer</w:t>
+        <w:t>JavaScript</w:t>
+      </w:r>
+      <w:proofErr w:type="gramEnd"/>
+      <w:r>
+        <w:rPr>
+          <w:rFonts w:ascii="Calibri" w:hAnsi="Calibri"/>
+          <w:sz w:val="20"/>
+          <w:szCs w:val="20"/>
+        </w:rPr>
+        <w:t xml:space="preserve"> Developer</w:t>
       </w:r>
       <w:r>
         <w:rPr>
@@ -1358,40 +1498,15 @@
           <w:sz w:val="20"/>
           <w:szCs w:val="20"/>
         </w:rPr>
-        <w:t>,</w:t>
-      </w:r>
-      <w:r>
-        <w:rPr>
-          <w:rFonts w:ascii="Calibri" w:hAnsi="Calibri"/>
-          <w:b/>
-          <w:sz w:val="20"/>
-          <w:szCs w:val="20"/>
-        </w:rPr>
-        <w:t xml:space="preserve"> </w:t>
-      </w:r>
-      <w:r>
-        <w:rPr>
-          <w:rFonts w:ascii="Calibri" w:hAnsi="Calibri"/>
-          <w:sz w:val="20"/>
-          <w:szCs w:val="20"/>
-        </w:rPr>
-        <w:t xml:space="preserve">Toronto </w:t>
-      </w:r>
-      <w:r>
-        <w:rPr>
-          <w:rFonts w:ascii="Calibri" w:hAnsi="Calibri"/>
-          <w:sz w:val="20"/>
-          <w:szCs w:val="20"/>
-        </w:rPr>
-        <w:t>ON</w:t>
-      </w:r>
-      <w:r>
-        <w:rPr>
-          <w:rFonts w:ascii="Calibri" w:hAnsi="Calibri"/>
-          <w:sz w:val="20"/>
-          <w:szCs w:val="20"/>
-        </w:rPr>
         <w:tab/>
+      </w:r>
+      <w:r>
+        <w:rPr>
+          <w:rFonts w:ascii="Calibri" w:hAnsi="Calibri"/>
+          <w:sz w:val="20"/>
+          <w:szCs w:val="20"/>
+        </w:rPr>
+        <w:t xml:space="preserve">Toronto, ON | </w:t>
       </w:r>
       <w:r>
         <w:rPr>
@@ -1433,7 +1548,7 @@
         </w:rPr>
         <w:t xml:space="preserve">multiple frontend features of </w:t>
       </w:r>
-      <w:hyperlink r:id="rId11" w:history="1">
+      <w:hyperlink r:id="rId10" w:history="1">
         <w:r>
           <w:rPr>
             <w:rStyle w:val="Hyperlink"/>
@@ -1578,7 +1693,25 @@
           <w:sz w:val="20"/>
           <w:szCs w:val="20"/>
         </w:rPr>
-        <w:t>Reduced bugs by maintaining 80% unit test coverage with Mocha, Enzyme and CircleCI</w:t>
+        <w:t xml:space="preserve">Reduced bugs by maintaining </w:t>
+      </w:r>
+      <w:proofErr w:type="gramStart"/>
+      <w:r>
+        <w:rPr>
+          <w:rFonts w:asciiTheme="majorHAnsi" w:hAnsiTheme="majorHAnsi"/>
+          <w:sz w:val="20"/>
+          <w:szCs w:val="20"/>
+        </w:rPr>
+        <w:t>80% unit</w:t>
+      </w:r>
+      <w:proofErr w:type="gramEnd"/>
+      <w:r>
+        <w:rPr>
+          <w:rFonts w:asciiTheme="majorHAnsi" w:hAnsiTheme="majorHAnsi"/>
+          <w:sz w:val="20"/>
+          <w:szCs w:val="20"/>
+        </w:rPr>
+        <w:t xml:space="preserve"> test coverage with Mocha, Enzyme and CircleCI</w:t>
       </w:r>
     </w:p>
     <w:p>
@@ -1600,8 +1733,9 @@
           <w:sz w:val="20"/>
           <w:szCs w:val="20"/>
         </w:rPr>
-        <w:t>Innovasium Digital</w:t>
-      </w:r>
+        <w:t xml:space="preserve">Innovasium </w:t>
+      </w:r>
+      <w:proofErr w:type="gramStart"/>
       <w:r>
         <w:rPr>
           <w:rFonts w:asciiTheme="majorHAnsi" w:hAnsiTheme="majorHAnsi"/>
@@ -1609,6 +1743,15 @@
           <w:sz w:val="20"/>
           <w:szCs w:val="20"/>
         </w:rPr>
+        <w:t>Digital</w:t>
+      </w:r>
+      <w:r>
+        <w:rPr>
+          <w:rFonts w:asciiTheme="majorHAnsi" w:hAnsiTheme="majorHAnsi"/>
+          <w:b/>
+          <w:sz w:val="20"/>
+          <w:szCs w:val="20"/>
+        </w:rPr>
         <w:t xml:space="preserve"> </w:t>
       </w:r>
       <w:r>
@@ -1626,32 +1769,16 @@
           <w:sz w:val="20"/>
           <w:szCs w:val="20"/>
         </w:rPr>
-        <w:t>Web Developer,</w:t>
-      </w:r>
-      <w:r>
-        <w:rPr>
-          <w:rFonts w:ascii="Calibri" w:hAnsi="Calibri"/>
-          <w:b/>
-          <w:sz w:val="20"/>
-          <w:szCs w:val="20"/>
-        </w:rPr>
-        <w:t xml:space="preserve"> </w:t>
-      </w:r>
-      <w:r>
-        <w:rPr>
-          <w:rFonts w:ascii="Calibri" w:hAnsi="Calibri"/>
-          <w:sz w:val="20"/>
-          <w:szCs w:val="20"/>
-        </w:rPr>
-        <w:t xml:space="preserve">Markham </w:t>
-      </w:r>
-      <w:r>
-        <w:rPr>
-          <w:rFonts w:ascii="Calibri" w:hAnsi="Calibri"/>
-          <w:sz w:val="20"/>
-          <w:szCs w:val="20"/>
-        </w:rPr>
-        <w:t>ON</w:t>
+        <w:t>Web</w:t>
+      </w:r>
+      <w:proofErr w:type="gramEnd"/>
+      <w:r>
+        <w:rPr>
+          <w:rFonts w:ascii="Calibri" w:hAnsi="Calibri"/>
+          <w:sz w:val="20"/>
+          <w:szCs w:val="20"/>
+        </w:rPr>
+        <w:t xml:space="preserve"> Developer</w:t>
       </w:r>
       <w:r>
         <w:rPr>
@@ -1660,6 +1787,14 @@
           <w:szCs w:val="20"/>
         </w:rPr>
         <w:tab/>
+      </w:r>
+      <w:r>
+        <w:rPr>
+          <w:rFonts w:ascii="Calibri" w:hAnsi="Calibri"/>
+          <w:sz w:val="20"/>
+          <w:szCs w:val="20"/>
+        </w:rPr>
+        <w:t xml:space="preserve">Markham, ON | </w:t>
       </w:r>
       <w:r>
         <w:rPr>
@@ -1835,6 +1970,152 @@
         <w:pBdr>
           <w:bottom w:val="single" w:sz="4" w:space="1" w:color="auto"/>
         </w:pBdr>
+        <w:spacing w:line="240" w:lineRule="auto"/>
+        <w:rPr>
+          <w:rFonts w:ascii="Calibri" w:hAnsi="Calibri"/>
+          <w:b/>
+          <w:color w:val="17365D"/>
+          <w:sz w:val="10"/>
+          <w:szCs w:val="10"/>
+        </w:rPr>
+      </w:pPr>
+    </w:p>
+    <w:p>
+      <w:pPr>
+        <w:pBdr>
+          <w:bottom w:val="single" w:sz="4" w:space="1" w:color="auto"/>
+        </w:pBdr>
+        <w:rPr>
+          <w:rFonts w:ascii="Calibri" w:hAnsi="Calibri"/>
+          <w:b/>
+          <w:color w:val="17365D"/>
+        </w:rPr>
+      </w:pPr>
+      <w:r>
+        <w:rPr>
+          <w:rFonts w:ascii="Calibri" w:hAnsi="Calibri"/>
+          <w:b/>
+          <w:color w:val="17365D"/>
+        </w:rPr>
+        <w:t>PROGRAMMING SKILLS</w:t>
+      </w:r>
+    </w:p>
+    <w:p>
+      <w:pPr>
+        <w:rPr>
+          <w:rFonts w:ascii="Calibri" w:hAnsi="Calibri"/>
+          <w:color w:val="17365D"/>
+          <w:sz w:val="10"/>
+        </w:rPr>
+      </w:pPr>
+    </w:p>
+    <w:p>
+      <w:pPr>
+        <w:ind w:left="14"/>
+        <w:rPr>
+          <w:rFonts w:ascii="Calibri" w:hAnsi="Calibri"/>
+          <w:sz w:val="20"/>
+          <w:szCs w:val="20"/>
+        </w:rPr>
+      </w:pPr>
+      <w:r>
+        <w:rPr>
+          <w:rFonts w:ascii="Calibri" w:hAnsi="Calibri"/>
+          <w:b/>
+          <w:sz w:val="20"/>
+          <w:szCs w:val="20"/>
+        </w:rPr>
+        <w:t>Languages:</w:t>
+      </w:r>
+      <w:r>
+        <w:rPr>
+          <w:rFonts w:ascii="Calibri" w:hAnsi="Calibri"/>
+          <w:sz w:val="20"/>
+          <w:szCs w:val="20"/>
+        </w:rPr>
+        <w:t xml:space="preserve"> Ruby, Python, JavaScript, SQL, Bash, PHP, Elm, Haskell, Go, Java, C++, HTML, CSS</w:t>
+      </w:r>
+    </w:p>
+    <w:p>
+      <w:pPr>
+        <w:ind w:left="14"/>
+        <w:rPr>
+          <w:rFonts w:ascii="Calibri" w:hAnsi="Calibri"/>
+          <w:sz w:val="20"/>
+          <w:szCs w:val="20"/>
+        </w:rPr>
+      </w:pPr>
+      <w:r>
+        <w:rPr>
+          <w:rFonts w:ascii="Calibri" w:hAnsi="Calibri"/>
+          <w:b/>
+          <w:sz w:val="20"/>
+          <w:szCs w:val="20"/>
+        </w:rPr>
+        <w:t>Technologies:</w:t>
+      </w:r>
+      <w:r>
+        <w:rPr>
+          <w:rFonts w:ascii="Calibri" w:hAnsi="Calibri"/>
+          <w:sz w:val="20"/>
+          <w:szCs w:val="20"/>
+        </w:rPr>
+        <w:t xml:space="preserve"> </w:t>
+      </w:r>
+      <w:r>
+        <w:rPr>
+          <w:rFonts w:ascii="Calibri" w:hAnsi="Calibri"/>
+          <w:sz w:val="20"/>
+          <w:szCs w:val="20"/>
+        </w:rPr>
+        <w:t xml:space="preserve">Docker, Rails, React, </w:t>
+      </w:r>
+      <w:r>
+        <w:rPr>
+          <w:rFonts w:ascii="Calibri" w:hAnsi="Calibri"/>
+          <w:sz w:val="20"/>
+          <w:szCs w:val="20"/>
+        </w:rPr>
+        <w:t>ElasticSearch, Kafka, AWS, Kubernetes, Datad</w:t>
+      </w:r>
+      <w:r>
+        <w:rPr>
+          <w:rFonts w:ascii="Calibri" w:hAnsi="Calibri"/>
+          <w:sz w:val="20"/>
+          <w:szCs w:val="20"/>
+        </w:rPr>
+        <w:t>og</w:t>
+      </w:r>
+      <w:r>
+        <w:rPr>
+          <w:rFonts w:ascii="Calibri" w:hAnsi="Calibri"/>
+          <w:sz w:val="20"/>
+          <w:szCs w:val="20"/>
+        </w:rPr>
+        <w:t>, Splunk, Sentry, Chef, Jenkins</w:t>
+      </w:r>
+    </w:p>
+    <w:p>
+      <w:pPr>
+        <w:pBdr>
+          <w:bottom w:val="single" w:sz="4" w:space="1" w:color="auto"/>
+        </w:pBdr>
+        <w:spacing w:line="240" w:lineRule="auto"/>
+        <w:ind w:left="11"/>
+        <w:rPr>
+          <w:rFonts w:ascii="Calibri" w:hAnsi="Calibri"/>
+          <w:b/>
+          <w:color w:val="17365D"/>
+          <w:sz w:val="10"/>
+          <w:szCs w:val="10"/>
+        </w:rPr>
+      </w:pPr>
+    </w:p>
+    <w:p>
+      <w:pPr>
+        <w:pBdr>
+          <w:bottom w:val="single" w:sz="4" w:space="1" w:color="auto"/>
+        </w:pBdr>
         <w:ind w:left="11"/>
         <w:rPr>
           <w:rFonts w:ascii="Calibri" w:hAnsi="Calibri"/>
@@ -1955,264 +2236,23 @@
           <w:sz w:val="20"/>
           <w:szCs w:val="20"/>
         </w:rPr>
-        <w:t>Dean’s Honour List and the top decile in 1A</w:t>
+        <w:t>President’s International Experience Award</w:t>
+      </w:r>
+      <w:r>
+        <w:rPr>
+          <w:rFonts w:ascii="Calibri" w:eastAsia="Calibri" w:hAnsi="Calibri" w:cs="Calibri"/>
+          <w:sz w:val="20"/>
+          <w:szCs w:val="20"/>
+        </w:rPr>
+        <w:t xml:space="preserve"> – Spring 2018</w:t>
       </w:r>
     </w:p>
     <w:p>
       <w:pPr>
-        <w:pBdr>
-          <w:bottom w:val="single" w:sz="4" w:space="1" w:color="auto"/>
-        </w:pBdr>
-        <w:rPr>
-          <w:rFonts w:ascii="Calibri" w:hAnsi="Calibri"/>
-          <w:b/>
-          <w:color w:val="17365D"/>
-          <w:sz w:val="10"/>
-          <w:szCs w:val="10"/>
-        </w:rPr>
-      </w:pPr>
-    </w:p>
-    <w:p>
-      <w:pPr>
-        <w:pBdr>
-          <w:bottom w:val="single" w:sz="4" w:space="1" w:color="auto"/>
-        </w:pBdr>
-        <w:rPr>
-          <w:rFonts w:ascii="Calibri" w:hAnsi="Calibri"/>
-          <w:b/>
-          <w:color w:val="17365D"/>
-        </w:rPr>
-      </w:pPr>
-      <w:r>
-        <w:rPr>
-          <w:rFonts w:ascii="Calibri" w:hAnsi="Calibri"/>
-          <w:b/>
-          <w:color w:val="17365D"/>
-        </w:rPr>
-        <w:t>PROGRAMMING SKILLS</w:t>
-      </w:r>
-    </w:p>
-    <w:p>
-      <w:pPr>
-        <w:rPr>
-          <w:rFonts w:ascii="Calibri" w:hAnsi="Calibri"/>
-          <w:color w:val="17365D"/>
-          <w:sz w:val="10"/>
-        </w:rPr>
-      </w:pPr>
-    </w:p>
-    <w:p>
-      <w:pPr>
-        <w:ind w:left="14"/>
-        <w:rPr>
-          <w:rFonts w:ascii="Calibri" w:hAnsi="Calibri"/>
-          <w:sz w:val="20"/>
-          <w:szCs w:val="20"/>
-        </w:rPr>
-      </w:pPr>
-      <w:r>
-        <w:rPr>
-          <w:rFonts w:ascii="Calibri" w:hAnsi="Calibri"/>
-          <w:b/>
-          <w:sz w:val="20"/>
-          <w:szCs w:val="20"/>
-        </w:rPr>
-        <w:t>Languages:</w:t>
-      </w:r>
-      <w:r>
-        <w:rPr>
-          <w:rFonts w:ascii="Calibri" w:hAnsi="Calibri"/>
-          <w:sz w:val="20"/>
-          <w:szCs w:val="20"/>
-        </w:rPr>
-        <w:t xml:space="preserve"> Ruby, </w:t>
-      </w:r>
-      <w:r>
-        <w:rPr>
-          <w:rFonts w:ascii="Calibri" w:hAnsi="Calibri"/>
-          <w:sz w:val="20"/>
-          <w:szCs w:val="20"/>
-        </w:rPr>
-        <w:t xml:space="preserve">Python, </w:t>
-      </w:r>
-      <w:r>
-        <w:rPr>
-          <w:rFonts w:ascii="Calibri" w:hAnsi="Calibri"/>
-          <w:sz w:val="20"/>
-          <w:szCs w:val="20"/>
-        </w:rPr>
-        <w:t>JavaScript, SQL</w:t>
-      </w:r>
-      <w:r>
-        <w:rPr>
-          <w:rFonts w:ascii="Calibri" w:hAnsi="Calibri"/>
-          <w:sz w:val="20"/>
-          <w:szCs w:val="20"/>
-        </w:rPr>
-        <w:t xml:space="preserve">, </w:t>
-      </w:r>
-      <w:r>
-        <w:rPr>
-          <w:rFonts w:ascii="Calibri" w:hAnsi="Calibri"/>
-          <w:sz w:val="20"/>
-          <w:szCs w:val="20"/>
-        </w:rPr>
-        <w:t>Bash,</w:t>
-      </w:r>
-      <w:r>
-        <w:rPr>
-          <w:rFonts w:ascii="Calibri" w:hAnsi="Calibri"/>
-          <w:sz w:val="20"/>
-          <w:szCs w:val="20"/>
-        </w:rPr>
-        <w:t xml:space="preserve"> </w:t>
-      </w:r>
-      <w:r>
-        <w:rPr>
-          <w:rFonts w:ascii="Calibri" w:hAnsi="Calibri"/>
-          <w:sz w:val="20"/>
-          <w:szCs w:val="20"/>
-        </w:rPr>
-        <w:t>PHP,</w:t>
-      </w:r>
-      <w:r>
-        <w:rPr>
-          <w:rFonts w:ascii="Calibri" w:hAnsi="Calibri"/>
-          <w:sz w:val="20"/>
-          <w:szCs w:val="20"/>
-        </w:rPr>
-        <w:t xml:space="preserve"> Elm, Haskell</w:t>
-      </w:r>
-      <w:r>
-        <w:rPr>
-          <w:rFonts w:ascii="Calibri" w:hAnsi="Calibri"/>
-          <w:sz w:val="20"/>
-          <w:szCs w:val="20"/>
-        </w:rPr>
-        <w:t xml:space="preserve">, </w:t>
-      </w:r>
-      <w:r>
-        <w:rPr>
-          <w:rFonts w:ascii="Calibri" w:hAnsi="Calibri"/>
-          <w:sz w:val="20"/>
-          <w:szCs w:val="20"/>
-        </w:rPr>
-        <w:t xml:space="preserve">Go, Java, </w:t>
-      </w:r>
-      <w:r>
-        <w:rPr>
-          <w:rFonts w:ascii="Calibri" w:hAnsi="Calibri"/>
-          <w:sz w:val="20"/>
-          <w:szCs w:val="20"/>
-        </w:rPr>
-        <w:t>C++</w:t>
-      </w:r>
-      <w:r>
-        <w:rPr>
-          <w:rFonts w:ascii="Calibri" w:hAnsi="Calibri"/>
-          <w:sz w:val="20"/>
-          <w:szCs w:val="20"/>
-        </w:rPr>
-        <w:t>, HTML, CSS</w:t>
-      </w:r>
-    </w:p>
-    <w:p>
-      <w:pPr>
-        <w:ind w:left="14"/>
-        <w:rPr>
-          <w:rFonts w:ascii="Calibri" w:hAnsi="Calibri"/>
-          <w:sz w:val="20"/>
-          <w:szCs w:val="20"/>
-        </w:rPr>
-      </w:pPr>
-      <w:r>
-        <w:rPr>
-          <w:rFonts w:ascii="Calibri" w:hAnsi="Calibri"/>
-          <w:b/>
-          <w:sz w:val="20"/>
-          <w:szCs w:val="20"/>
-        </w:rPr>
-        <w:t>Technologies:</w:t>
-      </w:r>
-      <w:r>
-        <w:rPr>
-          <w:rFonts w:ascii="Calibri" w:hAnsi="Calibri"/>
-          <w:sz w:val="20"/>
-          <w:szCs w:val="20"/>
-        </w:rPr>
-        <w:t xml:space="preserve"> </w:t>
-      </w:r>
-      <w:r>
-        <w:rPr>
-          <w:rFonts w:ascii="Calibri" w:hAnsi="Calibri"/>
-          <w:sz w:val="20"/>
-          <w:szCs w:val="20"/>
-        </w:rPr>
-        <w:t xml:space="preserve">Docker, Rails, React, </w:t>
-      </w:r>
-      <w:r>
-        <w:rPr>
-          <w:rFonts w:ascii="Calibri" w:hAnsi="Calibri"/>
-          <w:sz w:val="20"/>
-          <w:szCs w:val="20"/>
-        </w:rPr>
-        <w:t xml:space="preserve">ElasticSearch, Kafka, </w:t>
-      </w:r>
-      <w:r>
-        <w:rPr>
-          <w:rFonts w:ascii="Calibri" w:hAnsi="Calibri"/>
-          <w:sz w:val="20"/>
-          <w:szCs w:val="20"/>
-        </w:rPr>
-        <w:t>AWS, Kubernetes, Datad</w:t>
-      </w:r>
-      <w:r>
-        <w:rPr>
-          <w:rFonts w:ascii="Calibri" w:hAnsi="Calibri"/>
-          <w:sz w:val="20"/>
-          <w:szCs w:val="20"/>
-        </w:rPr>
-        <w:t>og</w:t>
-      </w:r>
-      <w:r>
-        <w:rPr>
-          <w:rFonts w:ascii="Calibri" w:hAnsi="Calibri"/>
-          <w:sz w:val="20"/>
-          <w:szCs w:val="20"/>
-        </w:rPr>
-        <w:t xml:space="preserve">, </w:t>
-      </w:r>
-      <w:r>
-        <w:rPr>
-          <w:rFonts w:ascii="Calibri" w:hAnsi="Calibri"/>
-          <w:sz w:val="20"/>
-          <w:szCs w:val="20"/>
-        </w:rPr>
-        <w:t>Splunk</w:t>
-      </w:r>
-      <w:r>
-        <w:rPr>
-          <w:rFonts w:ascii="Calibri" w:hAnsi="Calibri"/>
-          <w:sz w:val="20"/>
-          <w:szCs w:val="20"/>
-        </w:rPr>
-        <w:t>, Sentry</w:t>
-      </w:r>
-      <w:r>
-        <w:rPr>
-          <w:rFonts w:ascii="Calibri" w:hAnsi="Calibri"/>
-          <w:sz w:val="20"/>
-          <w:szCs w:val="20"/>
-        </w:rPr>
-        <w:t>, Chef, Jenkins</w:t>
-      </w:r>
-    </w:p>
-    <w:p>
-      <w:pPr>
         <w:spacing w:line="240" w:lineRule="auto"/>
         <w:contextualSpacing/>
         <w:rPr>
-          <w:rFonts w:ascii="Calibri" w:eastAsia="Calibri" w:hAnsi="Calibri" w:cs="Calibri"/>
+          <w:rFonts w:asciiTheme="majorHAnsi" w:hAnsiTheme="majorHAnsi"/>
           <w:sz w:val="10"/>
           <w:szCs w:val="10"/>
         </w:rPr>
@@ -2308,7 +2348,17 @@
           <w:sz w:val="20"/>
           <w:szCs w:val="20"/>
         </w:rPr>
-        <w:t>Personal finance: budgeting</w:t>
+        <w:t xml:space="preserve">Personal finance: </w:t>
+      </w:r>
+      <w:bookmarkStart w:id="0" w:name="_GoBack"/>
+      <w:bookmarkEnd w:id="0"/>
+      <w:r>
+        <w:rPr>
+          <w:rFonts w:asciiTheme="majorHAnsi" w:hAnsiTheme="majorHAnsi"/>
+          <w:sz w:val="20"/>
+          <w:szCs w:val="20"/>
+        </w:rPr>
+        <w:t>budgeting</w:t>
       </w:r>
       <w:r>
         <w:rPr>
@@ -2320,12 +2370,12 @@
       </w:r>
     </w:p>
     <w:sectPr>
-      <w:headerReference w:type="even" r:id="rId12"/>
-      <w:headerReference w:type="default" r:id="rId13"/>
-      <w:footerReference w:type="even" r:id="rId14"/>
-      <w:footerReference w:type="default" r:id="rId15"/>
-      <w:headerReference w:type="first" r:id="rId16"/>
-      <w:footerReference w:type="first" r:id="rId17"/>
+      <w:headerReference w:type="even" r:id="rId11"/>
+      <w:headerReference w:type="default" r:id="rId12"/>
+      <w:footerReference w:type="even" r:id="rId13"/>
+      <w:footerReference w:type="default" r:id="rId14"/>
+      <w:headerReference w:type="first" r:id="rId15"/>
+      <w:footerReference w:type="first" r:id="rId16"/>
       <w:pgSz w:w="12240" w:h="15840"/>
       <w:pgMar w:top="1440" w:right="1440" w:bottom="1440" w:left="1440" w:header="720" w:footer="720" w:gutter="0"/>
       <w:pgNumType w:start="1"/>
@@ -5295,7 +5345,7 @@
 </file>
 
 <file path=customXml/itemProps1.xml><?xml version="1.0" encoding="utf-8"?>
-<ds:datastoreItem xmlns:ds="http://schemas.openxmlformats.org/officeDocument/2006/customXml" ds:itemID="{693F61B8-8AF3-AE4C-916D-0BE9954BC9FD}">
+<ds:datastoreItem xmlns:ds="http://schemas.openxmlformats.org/officeDocument/2006/customXml" ds:itemID="{6F73EFEE-A27D-294C-BA3B-559F134655E1}">
   <ds:schemaRefs>
     <ds:schemaRef ds:uri="http://schemas.openxmlformats.org/officeDocument/2006/bibliography"/>
   </ds:schemaRefs>

</xml_diff>